<commit_message>
#29: write-up.docx, adjust language
</commit_message>
<xml_diff>
--- a/hw2/write-up.docx
+++ b/hw2/write-up.docx
@@ -204,7 +204,25 @@
           <w:szCs w:val="24"/>
           <w:lang w:val="en-CA"/>
         </w:rPr>
-        <w:t xml:space="preserve"> The corresponding dataset has been versioned with git:</w:t>
+        <w:t xml:space="preserve"> The corresponding dataset has been </w:t>
+      </w:r>
+      <w:r>
+        <w:rPr>
+          <w:rFonts w:ascii="Arial" w:hAnsi="Arial" w:cs="Arial"/>
+          <w:sz w:val="24"/>
+          <w:szCs w:val="24"/>
+          <w:lang w:val="en-CA"/>
+        </w:rPr>
+        <w:t xml:space="preserve">git </w:t>
+      </w:r>
+      <w:r>
+        <w:rPr>
+          <w:rFonts w:ascii="Arial" w:hAnsi="Arial" w:cs="Arial"/>
+          <w:sz w:val="24"/>
+          <w:szCs w:val="24"/>
+          <w:lang w:val="en-CA"/>
+        </w:rPr>
+        <w:t>versioned:</w:t>
       </w:r>
     </w:p>
     <w:p>
@@ -494,7 +512,34 @@
           <w:szCs w:val="24"/>
           <w:lang w:val="en-CA"/>
         </w:rPr>
-        <w:t xml:space="preserve"> an entry will exist in the overall output file.</w:t>
+        <w:t xml:space="preserve"> an entry will exist in the overall </w:t>
+      </w:r>
+      <w:r>
+        <w:rPr>
+          <w:rFonts w:ascii="Arial" w:hAnsi="Arial" w:cs="Arial"/>
+          <w:sz w:val="24"/>
+          <w:szCs w:val="24"/>
+          <w:lang w:val="en-CA"/>
+        </w:rPr>
+        <w:t>json</w:t>
+      </w:r>
+      <w:r>
+        <w:rPr>
+          <w:rFonts w:ascii="Arial" w:hAnsi="Arial" w:cs="Arial"/>
+          <w:sz w:val="24"/>
+          <w:szCs w:val="24"/>
+          <w:lang w:val="en-CA"/>
+        </w:rPr>
+        <w:t xml:space="preserve"> </w:t>
+      </w:r>
+      <w:r>
+        <w:rPr>
+          <w:rFonts w:ascii="Arial" w:hAnsi="Arial" w:cs="Arial"/>
+          <w:sz w:val="24"/>
+          <w:szCs w:val="24"/>
+          <w:lang w:val="en-CA"/>
+        </w:rPr>
+        <w:t>output file.</w:t>
       </w:r>
     </w:p>
     <w:p>
@@ -588,7 +633,7 @@
           <w:lang w:val="en-CA"/>
         </w:rPr>
       </w:pPr>
-      <w:hyperlink r:id="rId11" w:history="1">
+      <w:hyperlink r:id="rId11" w:anchor="L10-L15" w:history="1">
         <w:r>
           <w:rPr>
             <w:rStyle w:val="Hyperlink"/>
@@ -978,7 +1023,7 @@
           <w:szCs w:val="24"/>
           <w:lang w:val="en-CA"/>
         </w:rPr>
-        <w:t>with</w:t>
+        <w:t>and</w:t>
       </w:r>
       <w:r>
         <w:rPr>
@@ -1025,7 +1070,34 @@
           <w:szCs w:val="24"/>
           <w:lang w:val="en-CA"/>
         </w:rPr>
-        <w:t xml:space="preserve"> was executed.</w:t>
+        <w:t xml:space="preserve"> was</w:t>
+      </w:r>
+      <w:r>
+        <w:rPr>
+          <w:rFonts w:ascii="Arial" w:hAnsi="Arial" w:cs="Arial"/>
+          <w:sz w:val="24"/>
+          <w:szCs w:val="24"/>
+          <w:lang w:val="en-CA"/>
+        </w:rPr>
+        <w:t xml:space="preserve"> automatically</w:t>
+      </w:r>
+      <w:r>
+        <w:rPr>
+          <w:rFonts w:ascii="Arial" w:hAnsi="Arial" w:cs="Arial"/>
+          <w:sz w:val="24"/>
+          <w:szCs w:val="24"/>
+          <w:lang w:val="en-CA"/>
+        </w:rPr>
+        <w:t xml:space="preserve"> executed</w:t>
+      </w:r>
+      <w:r>
+        <w:rPr>
+          <w:rFonts w:ascii="Arial" w:hAnsi="Arial" w:cs="Arial"/>
+          <w:sz w:val="24"/>
+          <w:szCs w:val="24"/>
+          <w:lang w:val="en-CA"/>
+        </w:rPr>
+        <w:t>:</w:t>
       </w:r>
     </w:p>
     <w:p>
@@ -1715,28 +1787,118 @@
           <w:szCs w:val="24"/>
           <w:lang w:val="en-CA"/>
         </w:rPr>
-        <w:t xml:space="preserve"> Since the frequency of retweets is little, it would be more interesting to cover more </w:t>
-      </w:r>
-      <w:r>
-        <w:rPr>
-          <w:rFonts w:ascii="Arial" w:hAnsi="Arial" w:cs="Arial"/>
-          <w:sz w:val="24"/>
-          <w:szCs w:val="24"/>
-          <w:lang w:val="en-CA"/>
-        </w:rPr>
-        <w:t>of a timespan.</w:t>
-      </w:r>
-      <w:r>
-        <w:rPr>
-          <w:rFonts w:ascii="Arial" w:hAnsi="Arial" w:cs="Arial"/>
-          <w:sz w:val="24"/>
-          <w:szCs w:val="24"/>
-          <w:lang w:val="en-CA"/>
-        </w:rPr>
-        <w:t xml:space="preserve"> Additionally, more analysis incorporating likes, as well as sentiment analysis, on a variety of dimensions would provide more interesting results on the given dataset.</w:t>
+        <w:t xml:space="preserve"> Since retweets </w:t>
+      </w:r>
+      <w:r>
+        <w:rPr>
+          <w:rFonts w:ascii="Arial" w:hAnsi="Arial" w:cs="Arial"/>
+          <w:sz w:val="24"/>
+          <w:szCs w:val="24"/>
+          <w:lang w:val="en-CA"/>
+        </w:rPr>
+        <w:t>was relatively</w:t>
+      </w:r>
+      <w:r>
+        <w:rPr>
+          <w:rFonts w:ascii="Arial" w:hAnsi="Arial" w:cs="Arial"/>
+          <w:sz w:val="24"/>
+          <w:szCs w:val="24"/>
+          <w:lang w:val="en-CA"/>
+        </w:rPr>
+        <w:t xml:space="preserve"> </w:t>
+      </w:r>
+      <w:r>
+        <w:rPr>
+          <w:rFonts w:ascii="Arial" w:hAnsi="Arial" w:cs="Arial"/>
+          <w:sz w:val="24"/>
+          <w:szCs w:val="24"/>
+          <w:lang w:val="en-CA"/>
+        </w:rPr>
+        <w:t>sparse</w:t>
+      </w:r>
+      <w:r>
+        <w:rPr>
+          <w:rFonts w:ascii="Arial" w:hAnsi="Arial" w:cs="Arial"/>
+          <w:sz w:val="24"/>
+          <w:szCs w:val="24"/>
+          <w:lang w:val="en-CA"/>
+        </w:rPr>
+        <w:t xml:space="preserve"> for the given timespan</w:t>
+      </w:r>
+      <w:r>
+        <w:rPr>
+          <w:rFonts w:ascii="Arial" w:hAnsi="Arial" w:cs="Arial"/>
+          <w:sz w:val="24"/>
+          <w:szCs w:val="24"/>
+          <w:lang w:val="en-CA"/>
+        </w:rPr>
+        <w:t xml:space="preserve">, it would be more interesting to cover more </w:t>
+      </w:r>
+      <w:r>
+        <w:rPr>
+          <w:rFonts w:ascii="Arial" w:hAnsi="Arial" w:cs="Arial"/>
+          <w:sz w:val="24"/>
+          <w:szCs w:val="24"/>
+          <w:lang w:val="en-CA"/>
+        </w:rPr>
+        <w:t>historical data, perhaps 10 years</w:t>
+      </w:r>
+      <w:r>
+        <w:rPr>
+          <w:rFonts w:ascii="Arial" w:hAnsi="Arial" w:cs="Arial"/>
+          <w:sz w:val="24"/>
+          <w:szCs w:val="24"/>
+          <w:lang w:val="en-CA"/>
+        </w:rPr>
+        <w:t>.</w:t>
+      </w:r>
+      <w:r>
+        <w:rPr>
+          <w:rFonts w:ascii="Arial" w:hAnsi="Arial" w:cs="Arial"/>
+          <w:sz w:val="24"/>
+          <w:szCs w:val="24"/>
+          <w:lang w:val="en-CA"/>
+        </w:rPr>
+        <w:t xml:space="preserve"> Additionally, more analysis incorporating </w:t>
+      </w:r>
+      <w:r>
+        <w:rPr>
+          <w:rFonts w:ascii="Courier New" w:hAnsi="Courier New" w:cs="Courier New"/>
+          <w:sz w:val="24"/>
+          <w:szCs w:val="24"/>
+          <w:lang w:val="en-CA"/>
+        </w:rPr>
+        <w:t>likes</w:t>
+      </w:r>
+      <w:r>
+        <w:rPr>
+          <w:rFonts w:ascii="Arial" w:hAnsi="Arial" w:cs="Arial"/>
+          <w:sz w:val="24"/>
+          <w:szCs w:val="24"/>
+          <w:lang w:val="en-CA"/>
+        </w:rPr>
+        <w:t xml:space="preserve">, as well as sentiment analysis, on a variety of dimensions would provide more interesting results on the </w:t>
+      </w:r>
+      <w:r>
+        <w:rPr>
+          <w:rFonts w:ascii="Arial" w:hAnsi="Arial" w:cs="Arial"/>
+          <w:sz w:val="24"/>
+          <w:szCs w:val="24"/>
+          <w:lang w:val="en-CA"/>
+        </w:rPr>
+        <w:t>provided</w:t>
       </w:r>
       <w:bookmarkStart w:id="0" w:name="_GoBack"/>
       <w:bookmarkEnd w:id="0"/>
+      <w:r>
+        <w:rPr>
+          <w:rFonts w:ascii="Arial" w:hAnsi="Arial" w:cs="Arial"/>
+          <w:sz w:val="24"/>
+          <w:szCs w:val="24"/>
+          <w:lang w:val="en-CA"/>
+        </w:rPr>
+        <w:t xml:space="preserve"> dataset.</w:t>
+      </w:r>
     </w:p>
     <w:sectPr>
       <w:headerReference w:type="default" r:id="rId12"/>
@@ -4053,7 +4215,7 @@
 </file>
 
 <file path=customXml/itemProps1.xml><?xml version="1.0" encoding="utf-8"?>
-<ds:datastoreItem xmlns:ds="http://schemas.openxmlformats.org/officeDocument/2006/customXml" ds:itemID="{A4D2C449-66F0-43CA-9C76-0EAAF07E7231}">
+<ds:datastoreItem xmlns:ds="http://schemas.openxmlformats.org/officeDocument/2006/customXml" ds:itemID="{56871981-F2B9-4B51-BB21-E67BE59EC470}">
   <ds:schemaRefs>
     <ds:schemaRef ds:uri="http://schemas.openxmlformats.org/officeDocument/2006/bibliography"/>
   </ds:schemaRefs>

</xml_diff>